<commit_message>
Taller 5 fuentes, frameworks responsives commit 2
</commit_message>
<xml_diff>
--- a/5. Taller fuentes, frameworks responsivos/Fuentes y frameworks responsivos.docx
+++ b/5. Taller fuentes, frameworks responsivos/Fuentes y frameworks responsivos.docx
@@ -208,14 +208,247 @@
         <w:rPr>
           <w:lang w:val="es-CO" w:eastAsia="es-CO"/>
         </w:rPr>
-        <w:t>Para poder colaborar en cualquier proyecto</w:t>
-      </w:r>
-      <w:bookmarkStart w:id="0" w:name="_GoBack"/>
-      <w:bookmarkEnd w:id="0"/>
+        <w:t xml:space="preserve">Debido a la proliferación de </w:t>
+      </w:r>
+      <w:proofErr w:type="spellStart"/>
       <w:r>
         <w:rPr>
           <w:lang w:val="es-CO" w:eastAsia="es-CO"/>
         </w:rPr>
+        <w:t>smartphones</w:t>
+      </w:r>
+      <w:proofErr w:type="spellEnd"/>
+      <w:r>
+        <w:rPr>
+          <w:lang w:val="es-CO" w:eastAsia="es-CO"/>
+        </w:rPr>
+        <w:t xml:space="preserve"> y </w:t>
+      </w:r>
+      <w:proofErr w:type="spellStart"/>
+      <w:r>
+        <w:rPr>
+          <w:lang w:val="es-CO" w:eastAsia="es-CO"/>
+        </w:rPr>
+        <w:t>tablets</w:t>
+      </w:r>
+      <w:proofErr w:type="spellEnd"/>
+      <w:r>
+        <w:rPr>
+          <w:lang w:val="es-CO" w:eastAsia="es-CO"/>
+        </w:rPr>
+        <w:t xml:space="preserve"> en el mercado actual, existe más diversidad que nunca de formatos de pantalla. De acuerdo con el estudio realizado por </w:t>
+      </w:r>
+      <w:proofErr w:type="spellStart"/>
+      <w:r>
+        <w:rPr>
+          <w:lang w:val="es-CO" w:eastAsia="es-CO"/>
+        </w:rPr>
+        <w:t>Comscore</w:t>
+      </w:r>
+      <w:proofErr w:type="spellEnd"/>
+      <w:r>
+        <w:rPr>
+          <w:lang w:val="es-CO" w:eastAsia="es-CO"/>
+        </w:rPr>
+        <w:t xml:space="preserve">, las ventas de </w:t>
+      </w:r>
+      <w:proofErr w:type="spellStart"/>
+      <w:r>
+        <w:rPr>
+          <w:lang w:val="es-CO" w:eastAsia="es-CO"/>
+        </w:rPr>
+        <w:t>smartphone</w:t>
+      </w:r>
+      <w:proofErr w:type="spellEnd"/>
+      <w:r>
+        <w:rPr>
+          <w:lang w:val="es-CO" w:eastAsia="es-CO"/>
+        </w:rPr>
+        <w:t xml:space="preserve"> superarán a las de computadoras de escritorio durante este año y la adopción de </w:t>
+      </w:r>
+      <w:proofErr w:type="spellStart"/>
+      <w:r>
+        <w:rPr>
+          <w:lang w:val="es-CO" w:eastAsia="es-CO"/>
+        </w:rPr>
+        <w:t>tablets</w:t>
+      </w:r>
+      <w:proofErr w:type="spellEnd"/>
+      <w:r>
+        <w:rPr>
+          <w:lang w:val="es-CO" w:eastAsia="es-CO"/>
+        </w:rPr>
+        <w:t xml:space="preserve"> en Estados Unidos se </w:t>
+      </w:r>
+      <w:proofErr w:type="spellStart"/>
+      <w:r>
+        <w:rPr>
+          <w:lang w:val="es-CO" w:eastAsia="es-CO"/>
+        </w:rPr>
+        <w:t>prevee</w:t>
+      </w:r>
+      <w:proofErr w:type="spellEnd"/>
+      <w:r>
+        <w:rPr>
+          <w:lang w:val="es-CO" w:eastAsia="es-CO"/>
+        </w:rPr>
+        <w:t xml:space="preserve"> que experimente un crecimiento del 40% en los próximos 4 años, alcanzando los 75.8 millones en 2016.</w:t>
+      </w:r>
+    </w:p>
+    <w:p>
+      <w:pPr>
+        <w:pStyle w:val="Text"/>
+        <w:rPr>
+          <w:lang w:val="es-CO" w:eastAsia="es-CO"/>
+        </w:rPr>
+      </w:pPr>
+    </w:p>
+    <w:p>
+      <w:pPr>
+        <w:pStyle w:val="Text"/>
+        <w:rPr>
+          <w:lang w:val="es-CO" w:eastAsia="es-CO"/>
+        </w:rPr>
+      </w:pPr>
+      <w:r>
+        <w:rPr>
+          <w:lang w:val="es-CO" w:eastAsia="es-CO"/>
+        </w:rPr>
+        <w:t xml:space="preserve">Este panorama obliga a adaptar los formatos web a estos nuevos dispositivos y la estructura de cada uno de ellos, es indiscutible que necesitamos </w:t>
+      </w:r>
+      <w:proofErr w:type="spellStart"/>
+      <w:r>
+        <w:rPr>
+          <w:lang w:val="es-CO" w:eastAsia="es-CO"/>
+        </w:rPr>
+        <w:t>websites</w:t>
+      </w:r>
+      <w:proofErr w:type="spellEnd"/>
+      <w:r>
+        <w:rPr>
+          <w:lang w:val="es-CO" w:eastAsia="es-CO"/>
+        </w:rPr>
+        <w:t xml:space="preserve"> inteligentes que se adapten a todos ellos. Sobre todo si tenemos en cuenta las ventas a través de m-</w:t>
+      </w:r>
+      <w:proofErr w:type="spellStart"/>
+      <w:r>
+        <w:rPr>
+          <w:lang w:val="es-CO" w:eastAsia="es-CO"/>
+        </w:rPr>
+        <w:t>commerce</w:t>
+      </w:r>
+      <w:proofErr w:type="spellEnd"/>
+      <w:r>
+        <w:rPr>
+          <w:lang w:val="es-CO" w:eastAsia="es-CO"/>
+        </w:rPr>
+        <w:t xml:space="preserve"> (e-</w:t>
+      </w:r>
+      <w:proofErr w:type="spellStart"/>
+      <w:r>
+        <w:rPr>
+          <w:lang w:val="es-CO" w:eastAsia="es-CO"/>
+        </w:rPr>
+        <w:t>commerce</w:t>
+      </w:r>
+      <w:proofErr w:type="spellEnd"/>
+      <w:r>
+        <w:rPr>
+          <w:lang w:val="es-CO" w:eastAsia="es-CO"/>
+        </w:rPr>
+        <w:t xml:space="preserve"> adaptados a móvil), según </w:t>
+      </w:r>
+      <w:proofErr w:type="spellStart"/>
+      <w:r>
+        <w:rPr>
+          <w:lang w:val="es-CO" w:eastAsia="es-CO"/>
+        </w:rPr>
+        <w:t>eMarketer</w:t>
+      </w:r>
+      <w:proofErr w:type="spellEnd"/>
+      <w:r>
+        <w:rPr>
+          <w:lang w:val="es-CO" w:eastAsia="es-CO"/>
+        </w:rPr>
+        <w:t xml:space="preserve">, las ventas a través de </w:t>
+      </w:r>
+      <w:proofErr w:type="spellStart"/>
+      <w:r>
+        <w:rPr>
+          <w:lang w:val="es-CO" w:eastAsia="es-CO"/>
+        </w:rPr>
+        <w:t>smartphones</w:t>
+      </w:r>
+      <w:proofErr w:type="spellEnd"/>
+      <w:r>
+        <w:rPr>
+          <w:lang w:val="es-CO" w:eastAsia="es-CO"/>
+        </w:rPr>
+        <w:t xml:space="preserve"> han crecido en un 81% ($25.000 millones en los Estados Unidos).</w:t>
+      </w:r>
+    </w:p>
+    <w:p>
+      <w:pPr>
+        <w:pStyle w:val="Text"/>
+        <w:rPr>
+          <w:lang w:val="es-CO" w:eastAsia="es-CO"/>
+        </w:rPr>
+      </w:pPr>
+    </w:p>
+    <w:p>
+      <w:pPr>
+        <w:pStyle w:val="Text"/>
+        <w:rPr>
+          <w:sz w:val="24"/>
+          <w:lang w:val="es-CO"/>
+        </w:rPr>
+      </w:pPr>
+      <w:r>
+        <w:rPr>
+          <w:lang w:val="es-CO" w:eastAsia="es-CO"/>
+        </w:rPr>
+        <w:t>A partir de todo esto, el término “</w:t>
+      </w:r>
+      <w:proofErr w:type="spellStart"/>
+      <w:r>
+        <w:rPr>
+          <w:lang w:val="es-CO" w:eastAsia="es-CO"/>
+        </w:rPr>
+        <w:t>responsive</w:t>
+      </w:r>
+      <w:proofErr w:type="spellEnd"/>
+      <w:r>
+        <w:rPr>
+          <w:lang w:val="es-CO" w:eastAsia="es-CO"/>
+        </w:rPr>
+        <w:t xml:space="preserve"> web </w:t>
+      </w:r>
+      <w:proofErr w:type="spellStart"/>
+      <w:r>
+        <w:rPr>
+          <w:lang w:val="es-CO" w:eastAsia="es-CO"/>
+        </w:rPr>
+        <w:t>design</w:t>
+      </w:r>
+      <w:proofErr w:type="spellEnd"/>
+      <w:r>
+        <w:rPr>
+          <w:lang w:val="es-CO" w:eastAsia="es-CO"/>
+        </w:rPr>
+        <w:t xml:space="preserve">” se escucha frecuentemente, pero ¿qué es exactamente? El </w:t>
+      </w:r>
+      <w:proofErr w:type="spellStart"/>
+      <w:r>
+        <w:rPr>
+          <w:lang w:val="es-CO" w:eastAsia="es-CO"/>
+        </w:rPr>
+        <w:t>responsive</w:t>
+      </w:r>
+      <w:proofErr w:type="spellEnd"/>
+      <w:r>
+        <w:rPr>
+          <w:lang w:val="es-CO" w:eastAsia="es-CO"/>
+        </w:rPr>
         <w:t xml:space="preserve"> </w:t>
       </w:r>
       <w:proofErr w:type="spellStart"/>
@@ -223,43 +456,74 @@
         <w:rPr>
           <w:lang w:val="es-CO" w:eastAsia="es-CO"/>
         </w:rPr>
-        <w:t>Git</w:t>
+        <w:t>design</w:t>
       </w:r>
       <w:proofErr w:type="spellEnd"/>
       <w:r>
         <w:rPr>
           <w:lang w:val="es-CO" w:eastAsia="es-CO"/>
         </w:rPr>
-        <w:t>, necesitara saber cómo gestionar sus repositorios remotos. Los repositorios remotos son versiones de su proyecto que se encuentran alojados en Internet o en algún punto de la red. Puede tener varios, cada uno de los cuales puede ser de sólo lectura, o de lectura/escritura, según los permisos que tenga. Colaborar con otros implica gestionar estos repositorios remotos, y mandar (</w:t>
+        <w:t xml:space="preserve"> corresponde a una tendencia de creación de páginas web que pueden ser visualizadas perfectamente en todo tipo de dispositivos, desde ordenadores de escritorio hasta </w:t>
       </w:r>
       <w:proofErr w:type="spellStart"/>
       <w:r>
         <w:rPr>
           <w:lang w:val="es-CO" w:eastAsia="es-CO"/>
         </w:rPr>
-        <w:t>push</w:t>
+        <w:t>smartphones</w:t>
       </w:r>
       <w:proofErr w:type="spellEnd"/>
       <w:r>
         <w:rPr>
           <w:lang w:val="es-CO" w:eastAsia="es-CO"/>
         </w:rPr>
-        <w:t>) y recibir (</w:t>
+        <w:t xml:space="preserve"> o </w:t>
       </w:r>
       <w:proofErr w:type="spellStart"/>
       <w:r>
         <w:rPr>
           <w:lang w:val="es-CO" w:eastAsia="es-CO"/>
         </w:rPr>
-        <w:t>pull</w:t>
+        <w:t>tablets</w:t>
       </w:r>
       <w:proofErr w:type="spellEnd"/>
       <w:r>
         <w:rPr>
           <w:lang w:val="es-CO" w:eastAsia="es-CO"/>
         </w:rPr>
-        <w:t>) datos de ellos cuando necesite compartir cosas.</w:t>
-      </w:r>
+        <w:t>. Con este tipo de diseño no necesitas tener una versión para cada dispositivo, una sola web se adapta a todos ellos</w:t>
+      </w:r>
+      <w:proofErr w:type="gramStart"/>
+      <w:r>
+        <w:rPr>
+          <w:lang w:val="es-CO" w:eastAsia="es-CO"/>
+        </w:rPr>
+        <w:t>.</w:t>
+      </w:r>
+      <w:r>
+        <w:rPr>
+          <w:lang w:val="es-CO" w:eastAsia="es-CO"/>
+        </w:rPr>
+        <w:t>.</w:t>
+      </w:r>
+      <w:proofErr w:type="gramEnd"/>
+      <w:r>
+        <w:rPr>
+          <w:sz w:val="24"/>
+          <w:lang w:val="es-CO"/>
+        </w:rPr>
+        <w:t xml:space="preserve"> </w:t>
+      </w:r>
+    </w:p>
+    <w:p>
+      <w:pPr>
+        <w:jc w:val="both"/>
+        <w:rPr>
+          <w:sz w:val="24"/>
+          <w:lang w:val="es-CO"/>
+        </w:rPr>
+      </w:pPr>
+      <w:bookmarkStart w:id="0" w:name="PointTmp"/>
     </w:p>
     <w:p>
       <w:pPr>
@@ -271,179 +535,579 @@
       </w:pPr>
       <w:r>
         <w:rPr>
-          <w:lang w:val="es-CO" w:eastAsia="es-CO"/>
-        </w:rPr>
-        <w:t>Gestionar repositorios remotos implica conocer cómo añadir repositorios nuevos, eliminar aquellos que ya no son válidos, gestionar ramas remotas e indicar si están bajo seguimiento o no, y más cosas. En esta sección veremos todos estos conceptos.</w:t>
-      </w:r>
-      <w:r>
-        <w:rPr>
+          <w:i/>
+          <w:sz w:val="24"/>
+          <w:lang w:val="es-CO"/>
+        </w:rPr>
+        <w:t>Índice de Términos—</w:t>
+      </w:r>
+      <w:r>
+        <w:rPr>
+          <w:i/>
+          <w:sz w:val="24"/>
+          <w:lang w:val="es-CO"/>
+        </w:rPr>
+        <w:t>Font</w:t>
+      </w:r>
+      <w:r>
+        <w:rPr>
+          <w:i/>
+          <w:sz w:val="24"/>
+          <w:lang w:val="es-CO"/>
+        </w:rPr>
+        <w:t xml:space="preserve">, </w:t>
+      </w:r>
+      <w:proofErr w:type="spellStart"/>
+      <w:r>
+        <w:rPr>
+          <w:i/>
+          <w:sz w:val="24"/>
+          <w:lang w:val="es-CO"/>
+        </w:rPr>
+        <w:t>Responsive</w:t>
+      </w:r>
+      <w:proofErr w:type="spellEnd"/>
+      <w:r>
+        <w:rPr>
+          <w:i/>
+          <w:sz w:val="24"/>
+          <w:lang w:val="es-CO"/>
+        </w:rPr>
+        <w:t>,</w:t>
+      </w:r>
+      <w:r>
+        <w:rPr>
+          <w:i/>
           <w:sz w:val="24"/>
           <w:lang w:val="es-CO"/>
         </w:rPr>
         <w:t xml:space="preserve"> </w:t>
       </w:r>
-    </w:p>
+      <w:proofErr w:type="spellStart"/>
+      <w:r>
+        <w:rPr>
+          <w:i/>
+          <w:sz w:val="24"/>
+          <w:lang w:val="es-CO"/>
+        </w:rPr>
+        <w:t>Bootstrap</w:t>
+      </w:r>
+      <w:proofErr w:type="spellEnd"/>
+      <w:r>
+        <w:rPr>
+          <w:i/>
+          <w:sz w:val="24"/>
+          <w:lang w:val="es-CO"/>
+        </w:rPr>
+        <w:t xml:space="preserve">, </w:t>
+      </w:r>
+      <w:proofErr w:type="spellStart"/>
+      <w:r>
+        <w:rPr>
+          <w:i/>
+          <w:sz w:val="24"/>
+          <w:lang w:val="es-CO"/>
+        </w:rPr>
+        <w:t>Foundation</w:t>
+      </w:r>
+      <w:proofErr w:type="spellEnd"/>
+      <w:r>
+        <w:rPr>
+          <w:i/>
+          <w:sz w:val="24"/>
+          <w:lang w:val="es-CO"/>
+        </w:rPr>
+        <w:t>.</w:t>
+      </w:r>
+    </w:p>
+    <w:bookmarkEnd w:id="0"/>
+    <w:p>
+      <w:pPr>
+        <w:pStyle w:val="Ttulo1"/>
+        <w:rPr>
+          <w:sz w:val="24"/>
+          <w:lang w:val="es-CO"/>
+        </w:rPr>
+      </w:pPr>
+      <w:r>
+        <w:rPr>
+          <w:sz w:val="24"/>
+          <w:lang w:val="es-CO"/>
+        </w:rPr>
+        <w:t xml:space="preserve"> </w:t>
+      </w:r>
+      <w:r>
+        <w:rPr>
+          <w:sz w:val="24"/>
+          <w:lang w:val="es-CO"/>
+        </w:rPr>
+        <w:t>Tipos de fuentes usadas en la interfaz de sistemas operativos</w:t>
+      </w:r>
+    </w:p>
+    <w:p>
+      <w:pPr>
+        <w:rPr>
+          <w:lang w:val="es-CO"/>
+        </w:rPr>
+      </w:pPr>
+    </w:p>
+    <w:p>
+      <w:r>
+        <w:t>Windows XP, 7 y 8</w:t>
+      </w:r>
+    </w:p>
+    <w:p>
+      <w:r>
+        <w:t xml:space="preserve">Microsoft </w:t>
+      </w:r>
+      <w:proofErr w:type="gramStart"/>
+      <w:r>
+        <w:t>Sans</w:t>
+      </w:r>
+      <w:proofErr w:type="gramEnd"/>
+      <w:r>
+        <w:t xml:space="preserve"> Serif</w:t>
+      </w:r>
+    </w:p>
+    <w:p/>
     <w:p>
       <w:pPr>
         <w:jc w:val="both"/>
         <w:rPr>
-          <w:sz w:val="24"/>
-          <w:lang w:val="es-CO"/>
-        </w:rPr>
-      </w:pPr>
-      <w:bookmarkStart w:id="1" w:name="PointTmp"/>
-    </w:p>
-    <w:p>
-      <w:pPr>
-        <w:pStyle w:val="Text"/>
-        <w:rPr>
-          <w:sz w:val="24"/>
-          <w:lang w:val="es-CO"/>
-        </w:rPr>
-      </w:pPr>
-      <w:r>
-        <w:rPr>
-          <w:i/>
-          <w:sz w:val="24"/>
-          <w:lang w:val="es-CO"/>
-        </w:rPr>
-        <w:t>Índice de Términos—</w:t>
+          <w:lang w:val="es-CO"/>
+        </w:rPr>
+      </w:pPr>
+      <w:r>
+        <w:rPr>
+          <w:lang w:val="es-CO"/>
+        </w:rPr>
+        <w:t xml:space="preserve">Microsoft Sans Serif ™ Regular es una interfaz de usuario muy legible (UI) de la fuente. Fue diseñado para ser métricamente compatibles con la fuente de mapa de bits MS Sans que se incluye en las versiones anteriores de Microsoft Windows. El original MS Sans estaba en </w:t>
       </w:r>
       <w:proofErr w:type="spellStart"/>
       <w:r>
         <w:rPr>
-          <w:i/>
-          <w:sz w:val="24"/>
-          <w:lang w:val="es-CO"/>
-        </w:rPr>
-        <w:t>Push</w:t>
+          <w:lang w:val="es-CO"/>
+        </w:rPr>
+        <w:t>el</w:t>
       </w:r>
       <w:proofErr w:type="spellEnd"/>
       <w:r>
         <w:rPr>
-          <w:i/>
-          <w:sz w:val="24"/>
-          <w:lang w:val="es-CO"/>
-        </w:rPr>
-        <w:t xml:space="preserve">, </w:t>
+          <w:lang w:val="es-CO"/>
+        </w:rPr>
+        <w:t xml:space="preserve">. Formato de mapa de bits FON inflexible y no podía hacerse a escala. Microsoft Sans Serif Regular es mucho más flexible y legible ya que las interfaces de las fuentes </w:t>
       </w:r>
       <w:proofErr w:type="spellStart"/>
       <w:r>
         <w:rPr>
-          <w:i/>
-          <w:sz w:val="24"/>
-          <w:lang w:val="es-CO"/>
-        </w:rPr>
-        <w:t>Ficth</w:t>
+          <w:lang w:val="es-CO"/>
+        </w:rPr>
+        <w:t>antialiasing</w:t>
       </w:r>
       <w:proofErr w:type="spellEnd"/>
       <w:r>
         <w:rPr>
-          <w:i/>
-          <w:sz w:val="24"/>
-          <w:lang w:val="es-CO"/>
-        </w:rPr>
-        <w:t>,</w:t>
-      </w:r>
-    </w:p>
-    <w:bookmarkEnd w:id="1"/>
-    <w:p>
-      <w:pPr>
-        <w:pStyle w:val="Ttulo1"/>
-        <w:rPr>
-          <w:sz w:val="24"/>
-          <w:lang w:val="es-CO"/>
-        </w:rPr>
-      </w:pPr>
-      <w:r>
-        <w:rPr>
-          <w:sz w:val="24"/>
+          <w:lang w:val="es-CO"/>
+        </w:rPr>
+        <w:t xml:space="preserve"> y de usuario escalable. </w:t>
+      </w:r>
+      <w:proofErr w:type="spellStart"/>
+      <w:r>
+        <w:rPr>
+          <w:lang w:val="es-CO"/>
+        </w:rPr>
+        <w:t>Character</w:t>
+      </w:r>
+      <w:proofErr w:type="spellEnd"/>
+      <w:r>
+        <w:rPr>
+          <w:lang w:val="es-CO"/>
+        </w:rPr>
+        <w:t xml:space="preserve"> Set: Latin-1, WGL paneuropea (Europa del Este, cirílico, griego y turco).</w:t>
+      </w:r>
+      <w:r>
+        <w:rPr>
+          <w:lang w:val="es-CO"/>
+        </w:rPr>
+        <w:tab/>
+      </w:r>
+    </w:p>
+    <w:p>
+      <w:pPr>
+        <w:rPr>
+          <w:lang w:val="es-CO"/>
+        </w:rPr>
+      </w:pPr>
+    </w:p>
+    <w:p>
+      <w:r>
+        <w:t>MAC</w:t>
+      </w:r>
+    </w:p>
+    <w:p>
+      <w:pPr>
+        <w:rPr>
+          <w:lang w:val="es-CO"/>
+        </w:rPr>
+      </w:pPr>
+      <w:proofErr w:type="spellStart"/>
+      <w:r>
+        <w:rPr>
+          <w:lang w:val="es-CO"/>
+        </w:rPr>
+        <w:t>Myriad</w:t>
+      </w:r>
+      <w:proofErr w:type="spellEnd"/>
+    </w:p>
+    <w:p>
+      <w:pPr>
+        <w:jc w:val="both"/>
+        <w:rPr>
+          <w:lang w:val="es-CO"/>
+        </w:rPr>
+      </w:pPr>
+      <w:r>
+        <w:rPr>
+          <w:lang w:val="es-CO"/>
+        </w:rPr>
+        <w:t xml:space="preserve">De vuelta en 2002, Apple ha adoptado </w:t>
+      </w:r>
+      <w:proofErr w:type="spellStart"/>
+      <w:r>
+        <w:rPr>
+          <w:lang w:val="es-CO"/>
+        </w:rPr>
+        <w:t>Myriad</w:t>
+      </w:r>
+      <w:proofErr w:type="spellEnd"/>
+      <w:r>
+        <w:rPr>
+          <w:lang w:val="es-CO"/>
+        </w:rPr>
+        <w:t xml:space="preserve"> como su tipografía corporativa. Sustituyó de Apple Garamond, la propia versión de </w:t>
+      </w:r>
+      <w:proofErr w:type="spellStart"/>
+      <w:r>
+        <w:rPr>
+          <w:lang w:val="es-CO"/>
+        </w:rPr>
+        <w:t>Cupertino</w:t>
+      </w:r>
+      <w:proofErr w:type="spellEnd"/>
+      <w:r>
+        <w:rPr>
+          <w:lang w:val="es-CO"/>
+        </w:rPr>
+        <w:t xml:space="preserve"> del clásico de Garamond, una tipografía </w:t>
+      </w:r>
+      <w:proofErr w:type="spellStart"/>
+      <w:r>
+        <w:rPr>
+          <w:lang w:val="es-CO"/>
+        </w:rPr>
+        <w:t>serif</w:t>
+      </w:r>
+      <w:proofErr w:type="spellEnd"/>
+      <w:r>
+        <w:rPr>
+          <w:lang w:val="es-CO"/>
+        </w:rPr>
+        <w:t xml:space="preserve"> que estaba en todas partes, desde el logotipo de la empresa a todos sus ordenadores, incluyendo cada modelo único de Macintosh y </w:t>
+      </w:r>
+      <w:proofErr w:type="spellStart"/>
+      <w:r>
+        <w:rPr>
+          <w:lang w:val="es-CO"/>
+        </w:rPr>
+        <w:t>PowerBook</w:t>
+      </w:r>
+      <w:proofErr w:type="spellEnd"/>
+      <w:r>
+        <w:rPr>
+          <w:lang w:val="es-CO"/>
+        </w:rPr>
+        <w:t xml:space="preserve"> lanzado hasta que el </w:t>
+      </w:r>
+      <w:proofErr w:type="spellStart"/>
+      <w:r>
+        <w:rPr>
+          <w:lang w:val="es-CO"/>
+        </w:rPr>
+        <w:t>eMac</w:t>
+      </w:r>
+      <w:proofErr w:type="spellEnd"/>
+      <w:r>
+        <w:rPr>
+          <w:lang w:val="es-CO"/>
+        </w:rPr>
+        <w:t>. Era tan icónico que hace mucho tiempo los usuarios de Apple protestaron cuando la compañía abandonó.</w:t>
+      </w:r>
+    </w:p>
+    <w:p>
+      <w:pPr>
+        <w:jc w:val="both"/>
+        <w:rPr>
+          <w:lang w:val="es-CO"/>
+        </w:rPr>
+      </w:pPr>
+    </w:p>
+    <w:p>
+      <w:pPr>
+        <w:jc w:val="both"/>
+        <w:rPr>
+          <w:lang w:val="es-CO"/>
+        </w:rPr>
+      </w:pPr>
+      <w:proofErr w:type="spellStart"/>
+      <w:r>
+        <w:rPr>
+          <w:lang w:val="es-CO"/>
+        </w:rPr>
+        <w:t>Myriad</w:t>
+      </w:r>
+      <w:proofErr w:type="spellEnd"/>
+      <w:r>
+        <w:rPr>
+          <w:lang w:val="es-CO"/>
+        </w:rPr>
+        <w:t xml:space="preserve"> es un tipo de letra de Adobe, creado por Robert </w:t>
+      </w:r>
+      <w:proofErr w:type="spellStart"/>
+      <w:r>
+        <w:rPr>
+          <w:lang w:val="es-CO"/>
+        </w:rPr>
+        <w:t>Slimbach</w:t>
+      </w:r>
+      <w:proofErr w:type="spellEnd"/>
+      <w:r>
+        <w:rPr>
+          <w:lang w:val="es-CO"/>
+        </w:rPr>
+        <w:t xml:space="preserve"> y Carol </w:t>
+      </w:r>
+      <w:proofErr w:type="spellStart"/>
+      <w:r>
+        <w:rPr>
+          <w:lang w:val="es-CO"/>
+        </w:rPr>
+        <w:t>Twombly</w:t>
+      </w:r>
+      <w:proofErr w:type="spellEnd"/>
+      <w:r>
+        <w:rPr>
+          <w:lang w:val="es-CO"/>
+        </w:rPr>
+        <w:t xml:space="preserve">. Lo puedes encontrar en cada caja de Apple del producto, en la publicidad y el marketing, incluso su propio logotipo. Algunas fuentes de la tipografía </w:t>
+      </w:r>
+      <w:proofErr w:type="spellStart"/>
+      <w:r>
+        <w:rPr>
+          <w:lang w:val="es-CO"/>
+        </w:rPr>
+        <w:t>Myriad</w:t>
+      </w:r>
+      <w:proofErr w:type="spellEnd"/>
+      <w:r>
+        <w:rPr>
+          <w:lang w:val="es-CO"/>
+        </w:rPr>
+        <w:t xml:space="preserve"> se incluyen en OS X, pero es completamente ausente de las fuentes incluidas con </w:t>
+      </w:r>
+      <w:proofErr w:type="spellStart"/>
+      <w:r>
+        <w:rPr>
+          <w:lang w:val="es-CO"/>
+        </w:rPr>
+        <w:t>iOS</w:t>
+      </w:r>
+      <w:proofErr w:type="spellEnd"/>
+      <w:r>
+        <w:rPr>
+          <w:lang w:val="es-CO"/>
+        </w:rPr>
+        <w:t>.</w:t>
+      </w:r>
+    </w:p>
+    <w:p>
+      <w:pPr>
+        <w:rPr>
+          <w:lang w:val="es-CO"/>
+        </w:rPr>
+      </w:pPr>
+    </w:p>
+    <w:p>
+      <w:pPr>
+        <w:rPr>
+          <w:lang w:val="es-CO"/>
+        </w:rPr>
+      </w:pPr>
+      <w:r>
+        <w:rPr>
+          <w:lang w:val="es-CO"/>
+        </w:rPr>
+        <w:t>Lucida Grande</w:t>
+      </w:r>
+    </w:p>
+    <w:p>
+      <w:pPr>
+        <w:rPr>
+          <w:lang w:val="es-CO"/>
+        </w:rPr>
+      </w:pPr>
+    </w:p>
+    <w:p>
+      <w:pPr>
+        <w:jc w:val="both"/>
+        <w:rPr>
+          <w:lang w:val="es-CO"/>
+        </w:rPr>
+      </w:pPr>
+      <w:r>
+        <w:rPr>
+          <w:lang w:val="es-CO"/>
+        </w:rPr>
+        <w:t xml:space="preserve">A pesar de su importancia en la imagen corporativa de Apple, </w:t>
+      </w:r>
+      <w:proofErr w:type="spellStart"/>
+      <w:r>
+        <w:rPr>
+          <w:lang w:val="es-CO"/>
+        </w:rPr>
+        <w:t>Myriad</w:t>
+      </w:r>
+      <w:proofErr w:type="spellEnd"/>
+      <w:r>
+        <w:rPr>
+          <w:lang w:val="es-CO"/>
+        </w:rPr>
+        <w:t xml:space="preserve"> no es el tipo de letra de la opción para su sistema operativo de escritorio o </w:t>
+      </w:r>
+      <w:proofErr w:type="spellStart"/>
+      <w:r>
+        <w:rPr>
+          <w:lang w:val="es-CO"/>
+        </w:rPr>
+        <w:t>iDevice</w:t>
+      </w:r>
+      <w:proofErr w:type="spellEnd"/>
+      <w:r>
+        <w:rPr>
+          <w:lang w:val="es-CO"/>
+        </w:rPr>
+        <w:t xml:space="preserve">. Para estos últimos, Lucida Grande recibe el visto bueno, un </w:t>
+      </w:r>
+      <w:proofErr w:type="spellStart"/>
+      <w:r>
+        <w:rPr>
+          <w:lang w:val="es-CO"/>
+        </w:rPr>
+        <w:t>sans</w:t>
+      </w:r>
+      <w:proofErr w:type="spellEnd"/>
+      <w:r>
+        <w:rPr>
           <w:lang w:val="es-CO"/>
         </w:rPr>
         <w:t xml:space="preserve"> </w:t>
       </w:r>
-      <w:r>
-        <w:rPr>
-          <w:sz w:val="24"/>
-          <w:lang w:val="es-CO"/>
-        </w:rPr>
-        <w:t>Tipos de fuentes usadas en la interfaz de sistemas operativos</w:t>
-      </w:r>
-    </w:p>
-    <w:p>
-      <w:pPr>
-        <w:rPr>
-          <w:lang w:val="es-CO"/>
-        </w:rPr>
-      </w:pPr>
-    </w:p>
-    <w:p>
-      <w:r>
-        <w:t>Windows XP, 7 y 8</w:t>
-      </w:r>
-    </w:p>
-    <w:p>
-      <w:r>
-        <w:t xml:space="preserve">Microsoft </w:t>
+      <w:proofErr w:type="spellStart"/>
+      <w:r>
+        <w:rPr>
+          <w:lang w:val="es-CO"/>
+        </w:rPr>
+        <w:t>serif</w:t>
+      </w:r>
+      <w:proofErr w:type="spellEnd"/>
+      <w:r>
+        <w:rPr>
+          <w:lang w:val="es-CO"/>
+        </w:rPr>
+        <w:t xml:space="preserve"> que se convirtió en la fuente del sistema para OS X. Fue diseñado por Charles </w:t>
+      </w:r>
+      <w:proofErr w:type="spellStart"/>
+      <w:r>
+        <w:rPr>
+          <w:lang w:val="es-CO"/>
+        </w:rPr>
+        <w:t>Bigelow</w:t>
+      </w:r>
+      <w:proofErr w:type="spellEnd"/>
+      <w:r>
+        <w:rPr>
+          <w:lang w:val="es-CO"/>
+        </w:rPr>
+        <w:t xml:space="preserve"> y </w:t>
+      </w:r>
+      <w:proofErr w:type="spellStart"/>
+      <w:r>
+        <w:rPr>
+          <w:lang w:val="es-CO"/>
+        </w:rPr>
+        <w:t>Kris</w:t>
+      </w:r>
+      <w:proofErr w:type="spellEnd"/>
+      <w:r>
+        <w:rPr>
+          <w:lang w:val="es-CO"/>
+        </w:rPr>
+        <w:t xml:space="preserve"> Holmes para sustituir carbón, la fuente del sistema </w:t>
+      </w:r>
+      <w:proofErr w:type="spellStart"/>
+      <w:r>
+        <w:rPr>
+          <w:lang w:val="es-CO"/>
+        </w:rPr>
+        <w:t>sans-serif</w:t>
+      </w:r>
+      <w:proofErr w:type="spellEnd"/>
+      <w:r>
+        <w:rPr>
+          <w:lang w:val="es-CO"/>
+        </w:rPr>
+        <w:t xml:space="preserve"> para Mac OS 8 y Mac OS 9 que se hizo cargo de otro veterano: Chicago. Este último era una fuente de pantalla muy </w:t>
       </w:r>
       <w:proofErr w:type="gramStart"/>
       <w:r>
-        <w:t>Sans</w:t>
+        <w:rPr>
+          <w:lang w:val="es-CO"/>
+        </w:rPr>
+        <w:t>querido</w:t>
       </w:r>
       <w:proofErr w:type="gramEnd"/>
       <w:r>
-        <w:t xml:space="preserve"> Serif</w:t>
-      </w:r>
-      <w:r>
-        <w:tab/>
-      </w:r>
-    </w:p>
-    <w:p>
-      <w:pPr>
-        <w:rPr>
-          <w:lang w:val="es-CO"/>
-        </w:rPr>
-      </w:pPr>
-    </w:p>
-    <w:p>
-      <w:pPr>
-        <w:rPr>
-          <w:lang w:val="es-CO"/>
-        </w:rPr>
-      </w:pPr>
-      <w:r>
-        <w:rPr>
-          <w:lang w:val="es-CO"/>
-        </w:rPr>
-        <w:t>MAC</w:t>
-      </w:r>
-    </w:p>
-    <w:p>
-      <w:pPr>
-        <w:rPr>
-          <w:lang w:val="es-CO"/>
-        </w:rPr>
-      </w:pPr>
+        <w:rPr>
+          <w:lang w:val="es-CO"/>
+        </w:rPr>
+        <w:t xml:space="preserve"> diseñada por </w:t>
+      </w:r>
       <w:proofErr w:type="spellStart"/>
       <w:r>
         <w:rPr>
           <w:lang w:val="es-CO"/>
         </w:rPr>
-        <w:t>Myriad</w:t>
+        <w:t>Susan</w:t>
       </w:r>
       <w:proofErr w:type="spellEnd"/>
-    </w:p>
-    <w:p>
-      <w:pPr>
-        <w:rPr>
-          <w:lang w:val="es-CO"/>
-        </w:rPr>
-      </w:pPr>
-      <w:r>
-        <w:rPr>
-          <w:lang w:val="es-CO"/>
-        </w:rPr>
-        <w:t>Lucida Grande</w:t>
+      <w:r>
+        <w:rPr>
+          <w:lang w:val="es-CO"/>
+        </w:rPr>
+        <w:t xml:space="preserve"> </w:t>
+      </w:r>
+      <w:proofErr w:type="spellStart"/>
+      <w:r>
+        <w:rPr>
+          <w:lang w:val="es-CO"/>
+        </w:rPr>
+        <w:t>Kare</w:t>
+      </w:r>
+      <w:proofErr w:type="spellEnd"/>
+      <w:r>
+        <w:rPr>
+          <w:lang w:val="es-CO"/>
+        </w:rPr>
+        <w:t xml:space="preserve"> para el sistema operativo original de Macintosh.</w:t>
       </w:r>
     </w:p>
     <w:p>
@@ -477,6 +1141,173 @@
           <w:lang w:val="es-CO"/>
         </w:rPr>
         <w:t>Ubuntu</w:t>
+      </w:r>
+    </w:p>
+    <w:p>
+      <w:pPr>
+        <w:jc w:val="both"/>
+        <w:rPr>
+          <w:lang w:val="es-CO"/>
+        </w:rPr>
+      </w:pPr>
+    </w:p>
+    <w:p>
+      <w:pPr>
+        <w:jc w:val="both"/>
+        <w:rPr>
+          <w:lang w:val="es-CO"/>
+        </w:rPr>
+      </w:pPr>
+      <w:r>
+        <w:rPr>
+          <w:lang w:val="es-CO"/>
+        </w:rPr>
+        <w:t xml:space="preserve">El Ubuntu Font </w:t>
+      </w:r>
+      <w:proofErr w:type="spellStart"/>
+      <w:r>
+        <w:rPr>
+          <w:lang w:val="es-CO"/>
+        </w:rPr>
+        <w:t>Family</w:t>
+      </w:r>
+      <w:proofErr w:type="spellEnd"/>
+      <w:r>
+        <w:rPr>
+          <w:lang w:val="es-CO"/>
+        </w:rPr>
+        <w:t xml:space="preserve"> son un conjunto de juego libre / nuevas fuentes abiertas. El desarrollo está siendo financiado por Canónica en nombre de la comunidad del software libre en general y el proyecto Ubuntu. El trabajo de diseño de la fuente técnica y la ejecución se lleva a cabo por Dalton </w:t>
+      </w:r>
+      <w:proofErr w:type="spellStart"/>
+      <w:proofErr w:type="gramStart"/>
+      <w:r>
+        <w:rPr>
+          <w:lang w:val="es-CO"/>
+        </w:rPr>
+        <w:t>Maag</w:t>
+      </w:r>
+      <w:proofErr w:type="spellEnd"/>
+      <w:r>
+        <w:rPr>
+          <w:lang w:val="es-CO"/>
+        </w:rPr>
+        <w:t xml:space="preserve"> .</w:t>
+      </w:r>
+      <w:proofErr w:type="gramEnd"/>
+    </w:p>
+    <w:p>
+      <w:pPr>
+        <w:jc w:val="both"/>
+        <w:rPr>
+          <w:lang w:val="es-CO"/>
+        </w:rPr>
+      </w:pPr>
+    </w:p>
+    <w:p>
+      <w:pPr>
+        <w:jc w:val="both"/>
+        <w:rPr>
+          <w:lang w:val="es-CO"/>
+        </w:rPr>
+      </w:pPr>
+      <w:r>
+        <w:rPr>
+          <w:lang w:val="es-CO"/>
+        </w:rPr>
+        <w:lastRenderedPageBreak/>
+        <w:t xml:space="preserve">Tanto los archivos finales de fuentes TrueType / </w:t>
+      </w:r>
+      <w:proofErr w:type="spellStart"/>
+      <w:r>
+        <w:rPr>
+          <w:lang w:val="es-CO"/>
+        </w:rPr>
+        <w:t>OpenType</w:t>
+      </w:r>
+      <w:proofErr w:type="spellEnd"/>
+      <w:r>
+        <w:rPr>
+          <w:lang w:val="es-CO"/>
+        </w:rPr>
+        <w:t xml:space="preserve"> y los archivos de diseño que se utilizan para producir la familia de fuentes se distribuyen bajo una licencia abierta y se le anima expresamente a experimentar, modificar, compartir y mejorar. El tipo de letra es </w:t>
+      </w:r>
+      <w:proofErr w:type="spellStart"/>
+      <w:r>
+        <w:rPr>
+          <w:lang w:val="es-CO"/>
+        </w:rPr>
+        <w:t>sans-serif</w:t>
+      </w:r>
+      <w:proofErr w:type="spellEnd"/>
+      <w:r>
+        <w:rPr>
+          <w:lang w:val="es-CO"/>
+        </w:rPr>
+        <w:t xml:space="preserve">, utiliza las características de </w:t>
+      </w:r>
+      <w:proofErr w:type="spellStart"/>
+      <w:r>
+        <w:rPr>
+          <w:lang w:val="es-CO"/>
+        </w:rPr>
+        <w:t>OpenType</w:t>
+      </w:r>
+      <w:proofErr w:type="spellEnd"/>
+      <w:r>
+        <w:rPr>
+          <w:lang w:val="es-CO"/>
+        </w:rPr>
+        <w:t xml:space="preserve"> y se dio a entender de forma manual para una mayor claridad en las pantallas de escritorio y la informática móvil.</w:t>
+      </w:r>
+    </w:p>
+    <w:p>
+      <w:pPr>
+        <w:jc w:val="both"/>
+        <w:rPr>
+          <w:lang w:val="es-CO"/>
+        </w:rPr>
+      </w:pPr>
+    </w:p>
+    <w:p>
+      <w:pPr>
+        <w:jc w:val="both"/>
+        <w:rPr>
+          <w:lang w:val="es-CO"/>
+        </w:rPr>
+      </w:pPr>
+      <w:r>
+        <w:rPr>
+          <w:lang w:val="es-CO"/>
+        </w:rPr>
+        <w:t xml:space="preserve">El alcance de la Ubuntu Font </w:t>
+      </w:r>
+      <w:proofErr w:type="spellStart"/>
+      <w:r>
+        <w:rPr>
+          <w:lang w:val="es-CO"/>
+        </w:rPr>
+        <w:t>Family</w:t>
+      </w:r>
+      <w:proofErr w:type="spellEnd"/>
+      <w:r>
+        <w:rPr>
+          <w:lang w:val="es-CO"/>
+        </w:rPr>
+        <w:t xml:space="preserve"> incluye todas las lenguas utilizadas por los distintos usuarios de Ubuntu en todo el mundo en sintonía con la filosofía de Ubuntu, que establece que cada usuario debe ser capaz de utilizar su software en el idioma de su elección. Así que el proyecto Ubuntu Font </w:t>
+      </w:r>
+      <w:proofErr w:type="spellStart"/>
+      <w:r>
+        <w:rPr>
+          <w:lang w:val="es-CO"/>
+        </w:rPr>
+        <w:t>Family</w:t>
+      </w:r>
+      <w:proofErr w:type="spellEnd"/>
+      <w:r>
+        <w:rPr>
+          <w:lang w:val="es-CO"/>
+        </w:rPr>
+        <w:t xml:space="preserve"> se ampliará para cubrir muchos más idiomas escritos.</w:t>
       </w:r>
     </w:p>
     <w:p>
@@ -1827,14 +2658,7 @@
           <w:sz w:val="24"/>
           <w:lang w:val="es-CO"/>
         </w:rPr>
-        <w:t>Fundación</w:t>
-      </w:r>
-      <w:r>
-        <w:rPr>
-          <w:sz w:val="24"/>
-          <w:lang w:val="es-CO"/>
-        </w:rPr>
-        <w:t xml:space="preserve"> es otro marco de </w:t>
+        <w:t xml:space="preserve">Fundación es otro marco de </w:t>
       </w:r>
       <w:proofErr w:type="spellStart"/>
       <w:r>
@@ -1850,7 +2674,15 @@
           <w:sz w:val="24"/>
           <w:lang w:val="es-CO"/>
         </w:rPr>
-        <w:t xml:space="preserve"> de respuesta popular. Con este marco moderno HTML5, usted puede acercarse a diseño web móvil primero, o de grandes pantallas hasta tamaños móviles.</w:t>
+        <w:t xml:space="preserve"> de respuesta popular. Con este marco moderno HTML5, usted </w:t>
+      </w:r>
+      <w:r>
+        <w:rPr>
+          <w:sz w:val="24"/>
+          <w:lang w:val="es-CO"/>
+        </w:rPr>
+        <w:lastRenderedPageBreak/>
+        <w:t>puede acercarse a diseño web móvil primero, o de grandes pantallas hasta tamaños móviles.</w:t>
       </w:r>
     </w:p>
     <w:p>
@@ -1884,96 +2716,6 @@
         </w:rPr>
         <w:t>Fundación es por ZURB, una compañía de los diseñadores de productos se centró en el suministro de soluciones basadas en la Web.</w:t>
       </w:r>
-    </w:p>
-    <w:p>
-      <w:pPr>
-        <w:jc w:val="both"/>
-        <w:rPr>
-          <w:sz w:val="24"/>
-          <w:lang w:val="es-CO"/>
-        </w:rPr>
-      </w:pPr>
-    </w:p>
-    <w:p>
-      <w:pPr>
-        <w:jc w:val="both"/>
-        <w:rPr>
-          <w:sz w:val="24"/>
-          <w:lang w:val="es-CO"/>
-        </w:rPr>
-      </w:pPr>
-    </w:p>
-    <w:p>
-      <w:pPr>
-        <w:jc w:val="both"/>
-        <w:rPr>
-          <w:sz w:val="24"/>
-          <w:lang w:val="es-CO"/>
-        </w:rPr>
-      </w:pPr>
-    </w:p>
-    <w:p>
-      <w:pPr>
-        <w:jc w:val="both"/>
-        <w:rPr>
-          <w:sz w:val="24"/>
-          <w:lang w:val="es-CO"/>
-        </w:rPr>
-      </w:pPr>
-    </w:p>
-    <w:p>
-      <w:pPr>
-        <w:jc w:val="both"/>
-        <w:rPr>
-          <w:sz w:val="24"/>
-          <w:lang w:val="es-CO"/>
-        </w:rPr>
-      </w:pPr>
-    </w:p>
-    <w:p>
-      <w:pPr>
-        <w:jc w:val="both"/>
-        <w:rPr>
-          <w:sz w:val="24"/>
-          <w:lang w:val="es-CO"/>
-        </w:rPr>
-      </w:pPr>
-    </w:p>
-    <w:p>
-      <w:pPr>
-        <w:jc w:val="both"/>
-        <w:rPr>
-          <w:sz w:val="24"/>
-          <w:lang w:val="es-CO"/>
-        </w:rPr>
-      </w:pPr>
-    </w:p>
-    <w:p>
-      <w:pPr>
-        <w:jc w:val="both"/>
-        <w:rPr>
-          <w:sz w:val="24"/>
-          <w:lang w:val="es-CO"/>
-        </w:rPr>
-      </w:pPr>
-    </w:p>
-    <w:p>
-      <w:pPr>
-        <w:jc w:val="both"/>
-        <w:rPr>
-          <w:sz w:val="24"/>
-          <w:lang w:val="es-CO"/>
-        </w:rPr>
-      </w:pPr>
-    </w:p>
-    <w:p>
-      <w:pPr>
-        <w:jc w:val="both"/>
-        <w:rPr>
-          <w:sz w:val="24"/>
-          <w:lang w:val="es-CO"/>
-        </w:rPr>
-      </w:pPr>
     </w:p>
     <w:p>
       <w:pPr>
@@ -3347,7 +4089,15 @@
           <w:sz w:val="24"/>
           <w:lang w:val="es-CO"/>
         </w:rPr>
-        <w:t>Si quieres empezar a trabajar con el diseño de respuesta rápida, usted debe buscar en este proyecto de código abierto.</w:t>
+        <w:t xml:space="preserve">Si quieres empezar a trabajar con el diseño de </w:t>
+      </w:r>
+      <w:r>
+        <w:rPr>
+          <w:sz w:val="24"/>
+          <w:lang w:val="es-CO"/>
+        </w:rPr>
+        <w:lastRenderedPageBreak/>
+        <w:t>respuesta rápida, usted debe buscar en este proyecto de código abierto.</w:t>
       </w:r>
     </w:p>
     <w:p>
@@ -3359,56 +4109,8 @@
           <w:lang w:val="es-CO"/>
         </w:rPr>
       </w:pPr>
-    </w:p>
-    <w:p>
-      <w:pPr>
-        <w:pStyle w:val="Text"/>
-        <w:ind w:firstLine="0"/>
-        <w:rPr>
-          <w:sz w:val="24"/>
-          <w:lang w:val="es-CO"/>
-        </w:rPr>
-      </w:pPr>
-    </w:p>
-    <w:p>
-      <w:pPr>
-        <w:pStyle w:val="Text"/>
-        <w:ind w:firstLine="0"/>
-        <w:rPr>
-          <w:sz w:val="24"/>
-          <w:lang w:val="es-CO"/>
-        </w:rPr>
-      </w:pPr>
-    </w:p>
-    <w:p>
-      <w:pPr>
-        <w:pStyle w:val="Text"/>
-        <w:ind w:firstLine="0"/>
-        <w:rPr>
-          <w:sz w:val="24"/>
-          <w:lang w:val="es-CO"/>
-        </w:rPr>
-      </w:pPr>
-    </w:p>
-    <w:p>
-      <w:pPr>
-        <w:pStyle w:val="Text"/>
-        <w:ind w:firstLine="0"/>
-        <w:rPr>
-          <w:sz w:val="24"/>
-          <w:lang w:val="es-CO"/>
-        </w:rPr>
-      </w:pPr>
-    </w:p>
-    <w:p>
-      <w:pPr>
-        <w:pStyle w:val="Text"/>
-        <w:ind w:firstLine="0"/>
-        <w:rPr>
-          <w:sz w:val="24"/>
-          <w:lang w:val="es-CO"/>
-        </w:rPr>
-      </w:pPr>
+      <w:bookmarkStart w:id="1" w:name="_GoBack"/>
+      <w:bookmarkEnd w:id="1"/>
     </w:p>
     <w:p>
       <w:pPr>
@@ -3642,15 +4344,138 @@
     </w:p>
     <w:p>
       <w:pPr>
+        <w:pStyle w:val="Prrafodelista"/>
         <w:numPr>
           <w:ilvl w:val="0"/>
           <w:numId w:val="4"/>
         </w:numPr>
         <w:rPr>
-          <w:lang w:val="es-CO"/>
+          <w:rStyle w:val="Hipervnculo"/>
+          <w:rFonts w:ascii="Times New Roman" w:eastAsia="Times New Roman" w:hAnsi="Times New Roman" w:cs="Times New Roman"/>
+          <w:sz w:val="20"/>
+          <w:szCs w:val="20"/>
         </w:rPr>
       </w:pPr>
       <w:hyperlink r:id="rId8" w:history="1">
+        <w:r>
+          <w:rPr>
+            <w:rStyle w:val="Hipervnculo"/>
+            <w:rFonts w:ascii="Times New Roman" w:eastAsia="Times New Roman" w:hAnsi="Times New Roman" w:cs="Times New Roman"/>
+            <w:sz w:val="20"/>
+            <w:szCs w:val="20"/>
+          </w:rPr>
+          <w:t>https://www.microsoft.com/typography/fonts/font.aspx?FMID=844</w:t>
+        </w:r>
+      </w:hyperlink>
+    </w:p>
+    <w:p>
+      <w:pPr>
+        <w:pStyle w:val="Prrafodelista"/>
+        <w:numPr>
+          <w:ilvl w:val="0"/>
+          <w:numId w:val="4"/>
+        </w:numPr>
+        <w:rPr>
+          <w:rStyle w:val="Hipervnculo"/>
+          <w:rFonts w:ascii="Times New Roman" w:eastAsia="Times New Roman" w:hAnsi="Times New Roman" w:cs="Times New Roman"/>
+          <w:sz w:val="20"/>
+          <w:szCs w:val="20"/>
+        </w:rPr>
+      </w:pPr>
+      <w:hyperlink r:id="rId9" w:history="1">
+        <w:r>
+          <w:rPr>
+            <w:rStyle w:val="Hipervnculo"/>
+            <w:rFonts w:ascii="Times New Roman" w:eastAsia="Times New Roman" w:hAnsi="Times New Roman" w:cs="Times New Roman"/>
+            <w:sz w:val="20"/>
+            <w:szCs w:val="20"/>
+          </w:rPr>
+          <w:t>http://blog.justa</w:t>
+        </w:r>
+        <w:r>
+          <w:rPr>
+            <w:rStyle w:val="Hipervnculo"/>
+            <w:rFonts w:ascii="Times New Roman" w:eastAsia="Times New Roman" w:hAnsi="Times New Roman" w:cs="Times New Roman"/>
+            <w:sz w:val="20"/>
+            <w:szCs w:val="20"/>
+          </w:rPr>
+          <w:t>n</w:t>
+        </w:r>
+        <w:r>
+          <w:rPr>
+            <w:rStyle w:val="Hipervnculo"/>
+            <w:rFonts w:ascii="Times New Roman" w:eastAsia="Times New Roman" w:hAnsi="Times New Roman" w:cs="Times New Roman"/>
+            <w:sz w:val="20"/>
+            <w:szCs w:val="20"/>
+          </w:rPr>
+          <w:t>otherfoundry.com/2013/10/lucida-grande-retina-optimized-in-os-x-mavericks/</w:t>
+        </w:r>
+      </w:hyperlink>
+      <w:r>
+        <w:rPr>
+          <w:rStyle w:val="Hipervnculo"/>
+          <w:rFonts w:ascii="Times New Roman" w:eastAsia="Times New Roman" w:hAnsi="Times New Roman" w:cs="Times New Roman"/>
+          <w:sz w:val="20"/>
+          <w:szCs w:val="20"/>
+        </w:rPr>
+        <w:t xml:space="preserve"> </w:t>
+      </w:r>
+    </w:p>
+    <w:p>
+      <w:pPr>
+        <w:pStyle w:val="Prrafodelista"/>
+        <w:numPr>
+          <w:ilvl w:val="0"/>
+          <w:numId w:val="4"/>
+        </w:numPr>
+        <w:rPr>
+          <w:rStyle w:val="Hipervnculo"/>
+          <w:rFonts w:ascii="Times New Roman" w:eastAsia="Times New Roman" w:hAnsi="Times New Roman" w:cs="Times New Roman"/>
+          <w:sz w:val="20"/>
+          <w:szCs w:val="20"/>
+        </w:rPr>
+      </w:pPr>
+      <w:hyperlink r:id="rId10" w:history="1">
+        <w:r>
+          <w:rPr>
+            <w:rStyle w:val="Hipervnculo"/>
+            <w:rFonts w:ascii="Times New Roman" w:eastAsia="Times New Roman" w:hAnsi="Times New Roman" w:cs="Times New Roman"/>
+            <w:sz w:val="20"/>
+            <w:szCs w:val="20"/>
+          </w:rPr>
+          <w:t>http://www.ivana</w:t>
+        </w:r>
+        <w:r>
+          <w:rPr>
+            <w:rStyle w:val="Hipervnculo"/>
+            <w:rFonts w:ascii="Times New Roman" w:eastAsia="Times New Roman" w:hAnsi="Times New Roman" w:cs="Times New Roman"/>
+            <w:sz w:val="20"/>
+            <w:szCs w:val="20"/>
+          </w:rPr>
+          <w:t>n</w:t>
+        </w:r>
+        <w:r>
+          <w:rPr>
+            <w:rStyle w:val="Hipervnculo"/>
+            <w:rFonts w:ascii="Times New Roman" w:eastAsia="Times New Roman" w:hAnsi="Times New Roman" w:cs="Times New Roman"/>
+            <w:sz w:val="20"/>
+            <w:szCs w:val="20"/>
+          </w:rPr>
+          <w:t>drei.com/2013/01/tipo-de-letra-por-defecto-de-ubuntu-kubuntu/</w:t>
+        </w:r>
+      </w:hyperlink>
+    </w:p>
+    <w:p>
+      <w:pPr>
+        <w:numPr>
+          <w:ilvl w:val="0"/>
+          <w:numId w:val="4"/>
+        </w:numPr>
+        <w:rPr>
+          <w:lang w:val="es-CO"/>
+        </w:rPr>
+      </w:pPr>
+      <w:hyperlink r:id="rId11" w:history="1">
         <w:r>
           <w:rPr>
             <w:rStyle w:val="Hipervnculo"/>
@@ -3670,7 +4495,7 @@
           <w:lang w:val="es-CO"/>
         </w:rPr>
       </w:pPr>
-      <w:hyperlink r:id="rId9" w:history="1">
+      <w:hyperlink r:id="rId12" w:history="1">
         <w:r>
           <w:rPr>
             <w:rStyle w:val="Hipervnculo"/>
@@ -3690,7 +4515,7 @@
           <w:lang w:val="es-CO"/>
         </w:rPr>
       </w:pPr>
-      <w:hyperlink r:id="rId10" w:history="1">
+      <w:hyperlink r:id="rId13" w:history="1">
         <w:r>
           <w:rPr>
             <w:rStyle w:val="Hipervnculo"/>
@@ -3710,7 +4535,7 @@
           <w:lang w:val="es-CO"/>
         </w:rPr>
       </w:pPr>
-      <w:hyperlink r:id="rId11" w:history="1">
+      <w:hyperlink r:id="rId14" w:history="1">
         <w:r>
           <w:rPr>
             <w:rStyle w:val="Hipervnculo"/>
@@ -3729,8 +4554,8 @@
       </w:pPr>
     </w:p>
     <w:sectPr>
-      <w:headerReference w:type="default" r:id="rId12"/>
-      <w:footerReference w:type="default" r:id="rId13"/>
+      <w:headerReference w:type="default" r:id="rId15"/>
+      <w:footerReference w:type="default" r:id="rId16"/>
       <w:pgSz w:w="12240" w:h="15840" w:code="1"/>
       <w:pgMar w:top="1008" w:right="936" w:bottom="1008" w:left="936" w:header="432" w:footer="432" w:gutter="0"/>
       <w:cols w:num="2" w:space="288"/>
@@ -3831,7 +4656,7 @@
       <w:rPr>
         <w:noProof/>
       </w:rPr>
-      <w:t>2</w:t>
+      <w:t>1</w:t>
     </w:r>
     <w:r>
       <w:fldChar w:fldCharType="end"/>
@@ -3884,7 +4709,7 @@
       <w:rPr>
         <w:lang w:val="es-CO"/>
       </w:rPr>
-      <w:t>RR</w:t>
+      <w:t>F.F</w:t>
     </w:r>
     <w:r>
       <w:rPr>
@@ -4532,9 +5357,98 @@
     </w:lvl>
   </w:abstractNum>
   <w:abstractNum w:abstractNumId="9">
+    <w:nsid w:val="64026DFB"/>
+    <w:multiLevelType w:val="hybridMultilevel"/>
+    <w:tmpl w:val="8ECA4B88"/>
+    <w:lvl w:ilvl="0" w:tplc="240A000F">
+      <w:start w:val="1"/>
+      <w:numFmt w:val="decimal"/>
+      <w:lvlText w:val="%1."/>
+      <w:lvlJc w:val="left"/>
+      <w:pPr>
+        <w:ind w:left="720" w:hanging="360"/>
+      </w:pPr>
+      <w:rPr>
+        <w:rFonts w:hint="default"/>
+      </w:rPr>
+    </w:lvl>
+    <w:lvl w:ilvl="1" w:tplc="240A0019" w:tentative="1">
+      <w:start w:val="1"/>
+      <w:numFmt w:val="lowerLetter"/>
+      <w:lvlText w:val="%2."/>
+      <w:lvlJc w:val="left"/>
+      <w:pPr>
+        <w:ind w:left="1440" w:hanging="360"/>
+      </w:pPr>
+    </w:lvl>
+    <w:lvl w:ilvl="2" w:tplc="240A001B" w:tentative="1">
+      <w:start w:val="1"/>
+      <w:numFmt w:val="lowerRoman"/>
+      <w:lvlText w:val="%3."/>
+      <w:lvlJc w:val="right"/>
+      <w:pPr>
+        <w:ind w:left="2160" w:hanging="180"/>
+      </w:pPr>
+    </w:lvl>
+    <w:lvl w:ilvl="3" w:tplc="240A000F" w:tentative="1">
+      <w:start w:val="1"/>
+      <w:numFmt w:val="decimal"/>
+      <w:lvlText w:val="%4."/>
+      <w:lvlJc w:val="left"/>
+      <w:pPr>
+        <w:ind w:left="2880" w:hanging="360"/>
+      </w:pPr>
+    </w:lvl>
+    <w:lvl w:ilvl="4" w:tplc="240A0019" w:tentative="1">
+      <w:start w:val="1"/>
+      <w:numFmt w:val="lowerLetter"/>
+      <w:lvlText w:val="%5."/>
+      <w:lvlJc w:val="left"/>
+      <w:pPr>
+        <w:ind w:left="3600" w:hanging="360"/>
+      </w:pPr>
+    </w:lvl>
+    <w:lvl w:ilvl="5" w:tplc="240A001B" w:tentative="1">
+      <w:start w:val="1"/>
+      <w:numFmt w:val="lowerRoman"/>
+      <w:lvlText w:val="%6."/>
+      <w:lvlJc w:val="right"/>
+      <w:pPr>
+        <w:ind w:left="4320" w:hanging="180"/>
+      </w:pPr>
+    </w:lvl>
+    <w:lvl w:ilvl="6" w:tplc="240A000F" w:tentative="1">
+      <w:start w:val="1"/>
+      <w:numFmt w:val="decimal"/>
+      <w:lvlText w:val="%7."/>
+      <w:lvlJc w:val="left"/>
+      <w:pPr>
+        <w:ind w:left="5040" w:hanging="360"/>
+      </w:pPr>
+    </w:lvl>
+    <w:lvl w:ilvl="7" w:tplc="240A0019" w:tentative="1">
+      <w:start w:val="1"/>
+      <w:numFmt w:val="lowerLetter"/>
+      <w:lvlText w:val="%8."/>
+      <w:lvlJc w:val="left"/>
+      <w:pPr>
+        <w:ind w:left="5760" w:hanging="360"/>
+      </w:pPr>
+    </w:lvl>
+    <w:lvl w:ilvl="8" w:tplc="240A001B" w:tentative="1">
+      <w:start w:val="1"/>
+      <w:numFmt w:val="lowerRoman"/>
+      <w:lvlText w:val="%9."/>
+      <w:lvlJc w:val="right"/>
+      <w:pPr>
+        <w:ind w:left="6480" w:hanging="180"/>
+      </w:pPr>
+    </w:lvl>
+  </w:abstractNum>
+  <w:abstractNum w:abstractNumId="10">
     <w:nsid w:val="6DC3293B"/>
     <w:multiLevelType w:val="singleLevel"/>
-    <w:tmpl w:val="3A8EC28E"/>
+    <w:tmpl w:val="975C52A4"/>
     <w:lvl w:ilvl="0">
       <w:start w:val="1"/>
       <w:numFmt w:val="decimal"/>
@@ -4546,9 +5460,12 @@
         </w:tabs>
         <w:ind w:left="360" w:hanging="360"/>
       </w:pPr>
+      <w:rPr>
+        <w:color w:val="000000" w:themeColor="text1"/>
+      </w:rPr>
     </w:lvl>
   </w:abstractNum>
-  <w:abstractNum w:abstractNumId="10">
+  <w:abstractNum w:abstractNumId="11">
     <w:nsid w:val="76671496"/>
     <w:multiLevelType w:val="hybridMultilevel"/>
     <w:tmpl w:val="EA9E6018"/>
@@ -4661,7 +5578,7 @@
       </w:pPr>
     </w:lvl>
   </w:abstractNum>
-  <w:abstractNum w:abstractNumId="11">
+  <w:abstractNum w:abstractNumId="12">
     <w:nsid w:val="7D021312"/>
     <w:multiLevelType w:val="hybridMultilevel"/>
     <w:tmpl w:val="B02AACD0"/>
@@ -4787,16 +5704,16 @@
     <w:abstractNumId w:val="6"/>
   </w:num>
   <w:num w:numId="4">
-    <w:abstractNumId w:val="9"/>
+    <w:abstractNumId w:val="10"/>
   </w:num>
   <w:num w:numId="5">
     <w:abstractNumId w:val="2"/>
   </w:num>
   <w:num w:numId="6">
-    <w:abstractNumId w:val="10"/>
+    <w:abstractNumId w:val="11"/>
   </w:num>
   <w:num w:numId="7">
-    <w:abstractNumId w:val="11"/>
+    <w:abstractNumId w:val="12"/>
   </w:num>
   <w:num w:numId="8">
     <w:abstractNumId w:val="5"/>
@@ -4944,6 +5861,9 @@
   </w:num>
   <w:num w:numId="22">
     <w:abstractNumId w:val="4"/>
+  </w:num>
+  <w:num w:numId="23">
+    <w:abstractNumId w:val="9"/>
   </w:num>
 </w:numbering>
 </file>
@@ -5678,6 +6598,15 @@
       <w:lang w:val="es-CO"/>
     </w:rPr>
   </w:style>
+  <w:style w:type="character" w:styleId="Hipervnculovisitado">
+    <w:name w:val="FollowedHyperlink"/>
+    <w:basedOn w:val="Fuentedeprrafopredeter"/>
+    <w:rsid w:val="00744B6B"/>
+    <w:rPr>
+      <w:color w:val="954F72" w:themeColor="followedHyperlink"/>
+      <w:u w:val="single"/>
+    </w:rPr>
+  </w:style>
 </w:styles>
 </file>
 
@@ -5957,7 +6886,7 @@
 </file>
 
 <file path=customXml/itemProps1.xml><?xml version="1.0" encoding="utf-8"?>
-<ds:datastoreItem xmlns:ds="http://schemas.openxmlformats.org/officeDocument/2006/customXml" ds:itemID="{2907D527-D83D-4DC2-A951-EA31DA85589A}">
+<ds:datastoreItem xmlns:ds="http://schemas.openxmlformats.org/officeDocument/2006/customXml" ds:itemID="{6ADA48F8-144D-4845-890B-C0B7670868A2}">
   <ds:schemaRefs>
     <ds:schemaRef ds:uri="http://schemas.openxmlformats.org/officeDocument/2006/bibliography"/>
   </ds:schemaRefs>

</xml_diff>